<commit_message>
nuevos estilos del documento, azules
</commit_message>
<xml_diff>
--- a/Archivo con titulos.docx
+++ b/Archivo con titulos.docx
@@ -71,7 +71,32 @@
     </w:p>
     <w:p>
       <w:r>
+        <w:t>Los temas y estilos también ayudan a mantener su documento coordinado. Cuando haga clic en Diseño y seleccione un tema nuevo, cambiarán las imágenes, gráficos y gráficos SmartArt para que coincidan con el nuevo tema. Al aplicar los estilos, los títulos cambian para coincidir con el nuevo tema.</w:t>
+      </w:r>
+    </w:p>
+    <w:p>
+      <w:r>
+        <w:t>Ahorre tiempo en Word con nuevos botones que se muestran donde se necesiten. Para cambiar la forma en que se ajusta una imagen en el documento, haga clic y aparecerá un botón de opciones de diseño junto a la imagen. Cuando trabaje en una tabla, haga clic donde desee agregar una fila o columna y, a continuación, haga clic en el signo más.</w:t>
+      </w:r>
+    </w:p>
+    <w:p>
+      <w:r>
+        <w:t>La lectura es más fácil, también, en la nueva vista de lectura. Puede contraer partes del documento y centrarse en el texto que desee. Si necesita detener la lectura antes de llegar al final, Word le recordará dónde dejó la lectura, incluso en otros dispositivos.</w:t>
+      </w:r>
+    </w:p>
+    <w:p>
+      <w:r>
         <w:lastRenderedPageBreak/>
+        <w:t>El vídeo proporciona una manera eficaz para ayudarle a demostrar el punto. Cuando haga clic en Vídeo en línea, puede pegar el código para insertar del vídeo que desea agregar. También puede escribir una palabra clave para buscar en línea el vídeo que mejor se adapte a su documento.</w:t>
+      </w:r>
+    </w:p>
+    <w:p>
+      <w:r>
+        <w:t>Para otorgar a su documento un aspecto profesional, Word proporciona encabezados, pies de página, páginas de portada y diseños de cuadro de texto que se complementan entre sí. Por ejemplo, puede agregar una portada coincidente, el encabezado y la barra lateral. Haga clic en Insertar y elija los elementos que desee de las distintas galerías.</w:t>
+      </w:r>
+    </w:p>
+    <w:p>
+      <w:r>
         <w:t>Los temas y estilos también ayudan a mantener su documento coordinado. Cuando haga clic en Diseño y seleccione un tema nuevo, cambiarán las imágenes, gráficos y gráficos SmartArt para que coincidan con el nuevo tema. Al aplicar los estilos, los títulos cambian para coincidir con el nuevo tema.</w:t>
       </w:r>
     </w:p>
@@ -117,37 +142,12 @@
     </w:p>
     <w:p>
       <w:r>
+        <w:t>Para otorgar a su documento un aspecto profesional, Word proporciona encabezados, pies de página, páginas de portada y diseños de cuadro de texto que se complementan entre sí. Por ejemplo, puede agregar una portada coincidente, el encabezado y la barra lateral. Haga clic en Insertar y elija los elementos que desee de las distintas galerías.</w:t>
+      </w:r>
+    </w:p>
+    <w:p>
+      <w:r>
         <w:lastRenderedPageBreak/>
-        <w:t>Para otorgar a su documento un aspecto profesional, Word proporciona encabezados, pies de página, páginas de portada y diseños de cuadro de texto que se complementan entre sí. Por ejemplo, puede agregar una portada coincidente, el encabezado y la barra lateral. Haga clic en Insertar y elija los elementos que desee de las distintas galerías.</w:t>
-      </w:r>
-    </w:p>
-    <w:p>
-      <w:r>
-        <w:t>Los temas y estilos también ayudan a mantener su documento coordinado. Cuando haga clic en Diseño y seleccione un tema nuevo, cambiarán las imágenes, gráficos y gráficos SmartArt para que coincidan con el nuevo tema. Al aplicar los estilos, los títulos cambian para coincidir con el nuevo tema.</w:t>
-      </w:r>
-    </w:p>
-    <w:p>
-      <w:r>
-        <w:t>Ahorre tiempo en Word con nuevos botones que se muestran donde se necesiten. Para cambiar la forma en que se ajusta una imagen en el documento, haga clic y aparecerá un botón de opciones de diseño junto a la imagen. Cuando trabaje en una tabla, haga clic donde desee agregar una fila o columna y, a continuación, haga clic en el signo más.</w:t>
-      </w:r>
-    </w:p>
-    <w:p>
-      <w:r>
-        <w:t>La lectura es más fácil, también, en la nueva vista de lectura. Puede contraer partes del documento y centrarse en el texto que desee. Si necesita detener la lectura antes de llegar al final, Word le recordará dónde dejó la lectura, incluso en otros dispositivos.</w:t>
-      </w:r>
-    </w:p>
-    <w:p>
-      <w:r>
-        <w:t>El vídeo proporciona una manera eficaz para ayudarle a demostrar el punto. Cuando haga clic en Vídeo en línea, puede pegar el código para insertar del vídeo que desea agregar. También puede escribir una palabra clave para buscar en línea el vídeo que mejor se adapte a su documento.</w:t>
-      </w:r>
-    </w:p>
-    <w:p>
-      <w:r>
-        <w:t>Para otorgar a su documento un aspecto profesional, Word proporciona encabezados, pies de página, páginas de portada y diseños de cuadro de texto que se complementan entre sí. Por ejemplo, puede agregar una portada coincidente, el encabezado y la barra lateral. Haga clic en Insertar y elija los elementos que desee de las distintas galerías.</w:t>
-      </w:r>
-    </w:p>
-    <w:p>
-      <w:r>
         <w:t>Los temas y estilos también ayudan a mantener su documento coordinado. Cuando haga clic en Diseño y seleccione un tema nuevo, cambiarán las imágenes, gráficos y gráficos SmartArt para que coincidan con el nuevo tema. Al aplicar los estilos, los títulos cambian para coincidir con el nuevo tema.</w:t>
       </w:r>
     </w:p>
@@ -691,7 +691,7 @@
       <w:rFonts w:asciiTheme="majorHAnsi" w:eastAsiaTheme="majorEastAsia" w:hAnsiTheme="majorHAnsi" w:cstheme="majorBidi"/>
       <w:b/>
       <w:bCs/>
-      <w:color w:val="850C4B" w:themeColor="accent1" w:themeShade="BF"/>
+      <w:color w:val="1481AB" w:themeColor="accent1" w:themeShade="BF"/>
       <w:sz w:val="32"/>
       <w:szCs w:val="32"/>
     </w:rPr>
@@ -718,7 +718,7 @@
     </w:pPr>
     <w:rPr>
       <w:rFonts w:asciiTheme="majorHAnsi" w:eastAsiaTheme="majorEastAsia" w:hAnsiTheme="majorHAnsi" w:cstheme="majorBidi"/>
-      <w:color w:val="850C4B" w:themeColor="accent1" w:themeShade="BF"/>
+      <w:color w:val="1481AB" w:themeColor="accent1" w:themeShade="BF"/>
       <w:sz w:val="26"/>
       <w:szCs w:val="26"/>
     </w:rPr>
@@ -745,7 +745,7 @@
     </w:pPr>
     <w:rPr>
       <w:rFonts w:asciiTheme="majorHAnsi" w:eastAsiaTheme="majorEastAsia" w:hAnsiTheme="majorHAnsi" w:cstheme="majorBidi"/>
-      <w:color w:val="580832" w:themeColor="accent1" w:themeShade="7F"/>
+      <w:color w:val="0D5571" w:themeColor="accent1" w:themeShade="7F"/>
       <w:sz w:val="24"/>
       <w:szCs w:val="24"/>
     </w:rPr>
@@ -774,7 +774,7 @@
       <w:rFonts w:asciiTheme="majorHAnsi" w:eastAsiaTheme="majorEastAsia" w:hAnsiTheme="majorHAnsi" w:cstheme="majorBidi"/>
       <w:i/>
       <w:iCs/>
-      <w:color w:val="850C4B" w:themeColor="accent1" w:themeShade="BF"/>
+      <w:color w:val="1481AB" w:themeColor="accent1" w:themeShade="BF"/>
     </w:rPr>
   </w:style>
   <w:style w:type="paragraph" w:styleId="Ttulo5">
@@ -799,7 +799,7 @@
     </w:pPr>
     <w:rPr>
       <w:rFonts w:asciiTheme="majorHAnsi" w:eastAsiaTheme="majorEastAsia" w:hAnsiTheme="majorHAnsi" w:cstheme="majorBidi"/>
-      <w:color w:val="850C4B" w:themeColor="accent1" w:themeShade="BF"/>
+      <w:color w:val="1481AB" w:themeColor="accent1" w:themeShade="BF"/>
     </w:rPr>
   </w:style>
   <w:style w:type="paragraph" w:styleId="Ttulo6">
@@ -824,7 +824,7 @@
     </w:pPr>
     <w:rPr>
       <w:rFonts w:asciiTheme="majorHAnsi" w:eastAsiaTheme="majorEastAsia" w:hAnsiTheme="majorHAnsi" w:cstheme="majorBidi"/>
-      <w:color w:val="580832" w:themeColor="accent1" w:themeShade="7F"/>
+      <w:color w:val="0D5571" w:themeColor="accent1" w:themeShade="7F"/>
     </w:rPr>
   </w:style>
   <w:style w:type="paragraph" w:styleId="Ttulo7">
@@ -851,7 +851,7 @@
       <w:rFonts w:asciiTheme="majorHAnsi" w:eastAsiaTheme="majorEastAsia" w:hAnsiTheme="majorHAnsi" w:cstheme="majorBidi"/>
       <w:i/>
       <w:iCs/>
-      <w:color w:val="580832" w:themeColor="accent1" w:themeShade="7F"/>
+      <w:color w:val="0D5571" w:themeColor="accent1" w:themeShade="7F"/>
     </w:rPr>
   </w:style>
   <w:style w:type="paragraph" w:styleId="Ttulo8">
@@ -982,7 +982,7 @@
       <w:rFonts w:asciiTheme="majorHAnsi" w:eastAsiaTheme="majorEastAsia" w:hAnsiTheme="majorHAnsi" w:cstheme="majorBidi"/>
       <w:b/>
       <w:bCs/>
-      <w:color w:val="850C4B" w:themeColor="accent1" w:themeShade="BF"/>
+      <w:color w:val="1481AB" w:themeColor="accent1" w:themeShade="BF"/>
       <w:sz w:val="32"/>
       <w:szCs w:val="32"/>
       <w:shd w:val="clear" w:color="auto" w:fill="D9D9D9" w:themeFill="background1" w:themeFillShade="D9"/>
@@ -997,7 +997,7 @@
     <w:rsid w:val="004E3E0F"/>
     <w:rPr>
       <w:rFonts w:asciiTheme="majorHAnsi" w:eastAsiaTheme="majorEastAsia" w:hAnsiTheme="majorHAnsi" w:cstheme="majorBidi"/>
-      <w:color w:val="850C4B" w:themeColor="accent1" w:themeShade="BF"/>
+      <w:color w:val="1481AB" w:themeColor="accent1" w:themeShade="BF"/>
       <w:sz w:val="26"/>
       <w:szCs w:val="26"/>
     </w:rPr>
@@ -1011,7 +1011,7 @@
     <w:rsid w:val="004E3E0F"/>
     <w:rPr>
       <w:rFonts w:asciiTheme="majorHAnsi" w:eastAsiaTheme="majorEastAsia" w:hAnsiTheme="majorHAnsi" w:cstheme="majorBidi"/>
-      <w:color w:val="580832" w:themeColor="accent1" w:themeShade="7F"/>
+      <w:color w:val="0D5571" w:themeColor="accent1" w:themeShade="7F"/>
       <w:sz w:val="24"/>
       <w:szCs w:val="24"/>
     </w:rPr>
@@ -1027,7 +1027,7 @@
       <w:rFonts w:asciiTheme="majorHAnsi" w:eastAsiaTheme="majorEastAsia" w:hAnsiTheme="majorHAnsi" w:cstheme="majorBidi"/>
       <w:i/>
       <w:iCs/>
-      <w:color w:val="850C4B" w:themeColor="accent1" w:themeShade="BF"/>
+      <w:color w:val="1481AB" w:themeColor="accent1" w:themeShade="BF"/>
     </w:rPr>
   </w:style>
   <w:style w:type="character" w:customStyle="1" w:styleId="Ttulo5Car">
@@ -1039,7 +1039,7 @@
     <w:rsid w:val="004E3E0F"/>
     <w:rPr>
       <w:rFonts w:asciiTheme="majorHAnsi" w:eastAsiaTheme="majorEastAsia" w:hAnsiTheme="majorHAnsi" w:cstheme="majorBidi"/>
-      <w:color w:val="850C4B" w:themeColor="accent1" w:themeShade="BF"/>
+      <w:color w:val="1481AB" w:themeColor="accent1" w:themeShade="BF"/>
     </w:rPr>
   </w:style>
   <w:style w:type="character" w:customStyle="1" w:styleId="Ttulo6Car">
@@ -1051,7 +1051,7 @@
     <w:rsid w:val="004E3E0F"/>
     <w:rPr>
       <w:rFonts w:asciiTheme="majorHAnsi" w:eastAsiaTheme="majorEastAsia" w:hAnsiTheme="majorHAnsi" w:cstheme="majorBidi"/>
-      <w:color w:val="580832" w:themeColor="accent1" w:themeShade="7F"/>
+      <w:color w:val="0D5571" w:themeColor="accent1" w:themeShade="7F"/>
     </w:rPr>
   </w:style>
   <w:style w:type="character" w:customStyle="1" w:styleId="Ttulo7Car">
@@ -1065,7 +1065,7 @@
       <w:rFonts w:asciiTheme="majorHAnsi" w:eastAsiaTheme="majorEastAsia" w:hAnsiTheme="majorHAnsi" w:cstheme="majorBidi"/>
       <w:i/>
       <w:iCs/>
-      <w:color w:val="580832" w:themeColor="accent1" w:themeShade="7F"/>
+      <w:color w:val="0D5571" w:themeColor="accent1" w:themeShade="7F"/>
     </w:rPr>
   </w:style>
   <w:style w:type="character" w:customStyle="1" w:styleId="Ttulo8Car">
@@ -1102,9 +1102,9 @@
 </file>
 
 <file path=word/theme/theme1.xml><?xml version="1.0" encoding="utf-8"?>
-<a:theme xmlns:a="http://schemas.openxmlformats.org/drawingml/2006/main" name="Sala de reuniones Ion">
+<a:theme xmlns:a="http://schemas.openxmlformats.org/drawingml/2006/main" name="Integral">
   <a:themeElements>
-    <a:clrScheme name="Sala de reuniones Ion">
+    <a:clrScheme name="Integral">
       <a:dk1>
         <a:sysClr val="windowText" lastClr="000000"/>
       </a:dk1>
@@ -1112,83 +1112,50 @@
         <a:sysClr val="window" lastClr="FFFFFF"/>
       </a:lt1>
       <a:dk2>
-        <a:srgbClr val="3B3059"/>
+        <a:srgbClr val="335B74"/>
       </a:dk2>
       <a:lt2>
-        <a:srgbClr val="EBEBEB"/>
+        <a:srgbClr val="DFE3E5"/>
       </a:lt2>
       <a:accent1>
-        <a:srgbClr val="B31166"/>
+        <a:srgbClr val="1CADE4"/>
       </a:accent1>
       <a:accent2>
-        <a:srgbClr val="E33D6F"/>
+        <a:srgbClr val="2683C6"/>
       </a:accent2>
       <a:accent3>
-        <a:srgbClr val="E45F3C"/>
+        <a:srgbClr val="27CED7"/>
       </a:accent3>
       <a:accent4>
-        <a:srgbClr val="E9943A"/>
+        <a:srgbClr val="42BA97"/>
       </a:accent4>
       <a:accent5>
-        <a:srgbClr val="9B6BF2"/>
+        <a:srgbClr val="3E8853"/>
       </a:accent5>
       <a:accent6>
-        <a:srgbClr val="D53DD0"/>
+        <a:srgbClr val="62A39F"/>
       </a:accent6>
       <a:hlink>
-        <a:srgbClr val="8F8F8F"/>
+        <a:srgbClr val="6B9F25"/>
       </a:hlink>
       <a:folHlink>
-        <a:srgbClr val="A5A5A5"/>
+        <a:srgbClr val="B26B02"/>
       </a:folHlink>
     </a:clrScheme>
-    <a:fontScheme name="Sala de reuniones Ion">
+    <a:fontScheme name="Integral">
       <a:majorFont>
-        <a:latin typeface="Century Gothic" panose="020B0502020202020204"/>
+        <a:latin typeface="Tw Cen MT Condensed" panose="020B0606020104020203"/>
         <a:ea typeface=""/>
         <a:cs typeface=""/>
+        <a:font script="Grek" typeface="Calibri"/>
+        <a:font script="Cyrl" typeface="Calibri"/>
         <a:font script="Jpan" typeface="メイリオ"/>
-        <a:font script="Hang" typeface="맑은 고딕"/>
-        <a:font script="Hans" typeface="宋体"/>
-        <a:font script="Hant" typeface="新細明體"/>
-        <a:font script="Arab" typeface="Times New Roman"/>
-        <a:font script="Hebr" typeface="Times New Roman"/>
-        <a:font script="Thai" typeface="Angsana New"/>
-        <a:font script="Ethi" typeface="Nyala"/>
-        <a:font script="Beng" typeface="Vrinda"/>
-        <a:font script="Gujr" typeface="Shruti"/>
-        <a:font script="Khmr" typeface="MoolBoran"/>
-        <a:font script="Knda" typeface="Tunga"/>
-        <a:font script="Guru" typeface="Raavi"/>
-        <a:font script="Cans" typeface="Euphemia"/>
-        <a:font script="Cher" typeface="Plantagenet Cherokee"/>
-        <a:font script="Yiii" typeface="Microsoft Yi Baiti"/>
-        <a:font script="Tibt" typeface="Microsoft Himalaya"/>
-        <a:font script="Thaa" typeface="MV Boli"/>
-        <a:font script="Deva" typeface="Mangal"/>
-        <a:font script="Telu" typeface="Gautami"/>
-        <a:font script="Taml" typeface="Latha"/>
-        <a:font script="Syrc" typeface="Estrangelo Edessa"/>
-        <a:font script="Orya" typeface="Kalinga"/>
-        <a:font script="Mlym" typeface="Kartika"/>
-        <a:font script="Laoo" typeface="DokChampa"/>
-        <a:font script="Sinh" typeface="Iskoola Pota"/>
-        <a:font script="Mong" typeface="Mongolian Baiti"/>
-        <a:font script="Viet" typeface="Times New Roman"/>
-        <a:font script="Uigh" typeface="Microsoft Uighur"/>
-        <a:font script="Geor" typeface="Sylfaen"/>
-      </a:majorFont>
-      <a:minorFont>
-        <a:latin typeface="Century Gothic" panose="020B0502020202020204"/>
-        <a:ea typeface=""/>
-        <a:cs typeface=""/>
-        <a:font script="Jpan" typeface="メイリオ"/>
-        <a:font script="Hang" typeface="맑은 고딕"/>
-        <a:font script="Hans" typeface="宋体"/>
-        <a:font script="Hant" typeface="新細明體"/>
+        <a:font script="Hang" typeface="HY얕은샘물M"/>
+        <a:font script="Hans" typeface="华文仿宋"/>
+        <a:font script="Hant" typeface="微軟正黑體"/>
         <a:font script="Arab" typeface="Arial"/>
-        <a:font script="Hebr" typeface="Arial"/>
-        <a:font script="Thai" typeface="Cordia New"/>
+        <a:font script="Hebr" typeface="Levenim MT"/>
+        <a:font script="Thai" typeface="FreesiaUPC"/>
         <a:font script="Ethi" typeface="Nyala"/>
         <a:font script="Beng" typeface="Vrinda"/>
         <a:font script="Gujr" typeface="Shruti"/>
@@ -1209,12 +1176,49 @@
         <a:font script="Laoo" typeface="DokChampa"/>
         <a:font script="Sinh" typeface="Iskoola Pota"/>
         <a:font script="Mong" typeface="Mongolian Baiti"/>
-        <a:font script="Viet" typeface="Arial"/>
+        <a:font script="Viet" typeface="Tahoma"/>
+        <a:font script="Uigh" typeface="Microsoft Uighur"/>
+        <a:font script="Geor" typeface="Sylfaen"/>
+      </a:majorFont>
+      <a:minorFont>
+        <a:latin typeface="Tw Cen MT" panose="020B0602020104020603"/>
+        <a:ea typeface=""/>
+        <a:cs typeface=""/>
+        <a:font script="Grek" typeface="Calibri"/>
+        <a:font script="Cyrl" typeface="Calibri"/>
+        <a:font script="Jpan" typeface="メイリオ"/>
+        <a:font script="Hang" typeface="HY얕은샘물M"/>
+        <a:font script="Hans" typeface="华文仿宋"/>
+        <a:font script="Hant" typeface="微軟正黑體"/>
+        <a:font script="Arab" typeface="Arial"/>
+        <a:font script="Hebr" typeface="Levenim MT"/>
+        <a:font script="Thai" typeface="FreesiaUPC"/>
+        <a:font script="Ethi" typeface="Nyala"/>
+        <a:font script="Beng" typeface="Vrinda"/>
+        <a:font script="Gujr" typeface="Shruti"/>
+        <a:font script="Khmr" typeface="DaunPenh"/>
+        <a:font script="Knda" typeface="Tunga"/>
+        <a:font script="Guru" typeface="Raavi"/>
+        <a:font script="Cans" typeface="Euphemia"/>
+        <a:font script="Cher" typeface="Plantagenet Cherokee"/>
+        <a:font script="Yiii" typeface="Microsoft Yi Baiti"/>
+        <a:font script="Tibt" typeface="Microsoft Himalaya"/>
+        <a:font script="Thaa" typeface="MV Boli"/>
+        <a:font script="Deva" typeface="Mangal"/>
+        <a:font script="Telu" typeface="Gautami"/>
+        <a:font script="Taml" typeface="Latha"/>
+        <a:font script="Syrc" typeface="Estrangelo Edessa"/>
+        <a:font script="Orya" typeface="Kalinga"/>
+        <a:font script="Mlym" typeface="Kartika"/>
+        <a:font script="Laoo" typeface="DokChampa"/>
+        <a:font script="Sinh" typeface="Iskoola Pota"/>
+        <a:font script="Mong" typeface="Mongolian Baiti"/>
+        <a:font script="Viet" typeface="Tahoma"/>
         <a:font script="Uigh" typeface="Microsoft Uighur"/>
         <a:font script="Geor" typeface="Sylfaen"/>
       </a:minorFont>
     </a:fontScheme>
-    <a:fmtScheme name="Sala de reuniones Ion">
+    <a:fmtScheme name="Integral">
       <a:fillStyleLst>
         <a:solidFill>
           <a:schemeClr val="phClr"/>
@@ -1223,52 +1227,61 @@
           <a:gsLst>
             <a:gs pos="0">
               <a:schemeClr val="phClr">
-                <a:tint val="64000"/>
-                <a:lumMod val="118000"/>
+                <a:tint val="83000"/>
+                <a:satMod val="100000"/>
+                <a:lumMod val="100000"/>
               </a:schemeClr>
             </a:gs>
             <a:gs pos="100000">
               <a:schemeClr val="phClr">
-                <a:tint val="92000"/>
-                <a:alpha val="100000"/>
-                <a:lumMod val="110000"/>
+                <a:tint val="61000"/>
+                <a:satMod val="150000"/>
+                <a:lumMod val="100000"/>
               </a:schemeClr>
             </a:gs>
           </a:gsLst>
-          <a:lin ang="5400000" scaled="0"/>
+          <a:path path="circle">
+            <a:fillToRect l="100000" t="100000" r="100000" b="100000"/>
+          </a:path>
         </a:gradFill>
         <a:gradFill rotWithShape="1">
           <a:gsLst>
             <a:gs pos="0">
               <a:schemeClr val="phClr">
-                <a:tint val="98000"/>
-                <a:lumMod val="114000"/>
+                <a:tint val="100000"/>
+                <a:shade val="85000"/>
+                <a:satMod val="100000"/>
+                <a:lumMod val="100000"/>
               </a:schemeClr>
             </a:gs>
             <a:gs pos="100000">
               <a:schemeClr val="phClr">
-                <a:shade val="90000"/>
-                <a:lumMod val="84000"/>
+                <a:tint val="90000"/>
+                <a:shade val="100000"/>
+                <a:satMod val="150000"/>
+                <a:lumMod val="100000"/>
               </a:schemeClr>
             </a:gs>
           </a:gsLst>
-          <a:lin ang="5400000" scaled="0"/>
+          <a:path path="circle">
+            <a:fillToRect l="100000" t="100000" r="100000" b="100000"/>
+          </a:path>
         </a:gradFill>
       </a:fillStyleLst>
       <a:lnStyleLst>
-        <a:ln w="9525" cap="rnd" cmpd="sng" algn="ctr">
+        <a:ln w="9525" cap="flat" cmpd="sng" algn="ctr">
           <a:solidFill>
             <a:schemeClr val="phClr"/>
           </a:solidFill>
           <a:prstDash val="solid"/>
         </a:ln>
-        <a:ln w="19050" cap="rnd" cmpd="sng" algn="ctr">
+        <a:ln w="15875" cap="flat" cmpd="sng" algn="ctr">
           <a:solidFill>
             <a:schemeClr val="phClr"/>
           </a:solidFill>
           <a:prstDash val="solid"/>
         </a:ln>
-        <a:ln w="28575" cap="rnd" cmpd="sng" algn="ctr">
+        <a:ln w="19050" cap="flat" cmpd="sng" algn="ctr">
           <a:solidFill>
             <a:schemeClr val="phClr"/>
           </a:solidFill>
@@ -1281,16 +1294,16 @@
         </a:effectStyle>
         <a:effectStyle>
           <a:effectLst>
-            <a:outerShdw blurRad="38100" dist="25400" dir="5400000" rotWithShape="0">
+            <a:outerShdw blurRad="50800" dist="12700" dir="5400000" algn="ctr" rotWithShape="0">
               <a:srgbClr val="000000">
-                <a:alpha val="45000"/>
+                <a:alpha val="50000"/>
               </a:srgbClr>
             </a:outerShdw>
           </a:effectLst>
         </a:effectStyle>
         <a:effectStyle>
           <a:effectLst>
-            <a:outerShdw blurRad="63500" dist="38100" dir="5400000" rotWithShape="0">
+            <a:outerShdw blurRad="76200" dist="25400" dir="5400000" algn="ctr" rotWithShape="0">
               <a:srgbClr val="000000">
                 <a:alpha val="60000"/>
               </a:srgbClr>
@@ -1300,10 +1313,18 @@
             <a:camera prst="orthographicFront">
               <a:rot lat="0" lon="0" rev="0"/>
             </a:camera>
-            <a:lightRig rig="threePt" dir="tl"/>
+            <a:lightRig rig="flat" dir="t">
+              <a:rot lat="0" lon="0" rev="3600000"/>
+            </a:lightRig>
           </a:scene3d>
-          <a:sp3d prstMaterial="plastic">
-            <a:bevelT w="0" h="0"/>
+          <a:sp3d contourW="12700" prstMaterial="flat">
+            <a:bevelT w="38100" h="44450" prst="angle"/>
+            <a:contourClr>
+              <a:schemeClr val="phClr">
+                <a:shade val="35000"/>
+                <a:satMod val="160000"/>
+              </a:schemeClr>
+            </a:contourClr>
           </a:sp3d>
         </a:effectStyle>
       </a:effectStyleLst>
@@ -1311,46 +1332,29 @@
         <a:solidFill>
           <a:schemeClr val="phClr"/>
         </a:solidFill>
-        <a:gradFill rotWithShape="1">
-          <a:gsLst>
-            <a:gs pos="0">
-              <a:schemeClr val="phClr">
-                <a:tint val="98000"/>
-                <a:hueMod val="124000"/>
-                <a:satMod val="148000"/>
-                <a:lumMod val="124000"/>
-              </a:schemeClr>
-            </a:gs>
-            <a:gs pos="100000">
-              <a:schemeClr val="phClr">
-                <a:shade val="76000"/>
-                <a:hueMod val="89000"/>
-                <a:satMod val="164000"/>
-                <a:lumMod val="56000"/>
-              </a:schemeClr>
-            </a:gs>
-          </a:gsLst>
-          <a:path path="circle">
-            <a:fillToRect l="45000" t="65000" r="125000" b="100000"/>
-          </a:path>
-        </a:gradFill>
+        <a:solidFill>
+          <a:schemeClr val="phClr">
+            <a:tint val="95000"/>
+            <a:shade val="85000"/>
+            <a:satMod val="125000"/>
+          </a:schemeClr>
+        </a:solidFill>
         <a:blipFill rotWithShape="1">
           <a:blip xmlns:r="http://schemas.openxmlformats.org/officeDocument/2006/relationships" r:embed="rId1">
             <a:duotone>
               <a:schemeClr val="phClr">
-                <a:shade val="69000"/>
-                <a:hueMod val="91000"/>
-                <a:satMod val="164000"/>
-                <a:lumMod val="74000"/>
+                <a:tint val="95000"/>
+                <a:shade val="74000"/>
+                <a:satMod val="230000"/>
               </a:schemeClr>
               <a:schemeClr val="phClr">
-                <a:hueMod val="124000"/>
-                <a:satMod val="140000"/>
-                <a:lumMod val="142000"/>
+                <a:tint val="92000"/>
+                <a:shade val="69000"/>
+                <a:satMod val="250000"/>
               </a:schemeClr>
             </a:duotone>
           </a:blip>
-          <a:stretch/>
+          <a:tile tx="0" ty="0" sx="40000" sy="40000" flip="none" algn="tl"/>
         </a:blipFill>
       </a:bgFillStyleLst>
     </a:fmtScheme>
@@ -1359,7 +1363,7 @@
   <a:extraClrSchemeLst/>
   <a:extLst>
     <a:ext uri="{05A4C25C-085E-4340-85A3-A5531E510DB2}">
-      <thm15:themeFamily xmlns:thm15="http://schemas.microsoft.com/office/thememl/2012/main" name="Ion Boardroom" id="{FC33163D-4339-46B1-8EED-24C834239D99}" vid="{B8502691-933B-45FE-8764-BA278511EF27}"/>
+      <thm15:themeFamily xmlns:thm15="http://schemas.microsoft.com/office/thememl/2012/main" name="Integral" id="{3577F8C9-A904-41D8-97D2-FD898F53F20E}" vid="{682D6EBE-8D36-4FF2-9DB3-F3D8D7B6715D}"/>
     </a:ext>
   </a:extLst>
 </a:theme>

</xml_diff>

<commit_message>
Se termina el capítulo 2
</commit_message>
<xml_diff>
--- a/Archivo con titulos.docx
+++ b/Archivo con titulos.docx
@@ -25,10 +25,152 @@
     </w:p>
     <w:p>
       <w:pPr>
+        <w:pStyle w:val="Ttulo2"/>
+      </w:pPr>
+      <w:r>
+        <w:t>Aspectos profesionales de Word</w:t>
+      </w:r>
+    </w:p>
+    <w:p>
+      <w:r>
+        <w:t>Para otorgar a su documento un aspecto profesional, Word proporciona encabezados, pies de página, páginas de portada y diseños de cuadro de texto que se complementan entre sí. Por ejemplo, puede agregar una portada coincidente, el encabezado y la barra lateral. Haga clic en Insertar y elija los elementos que desee de las distintas galerías.</w:t>
+      </w:r>
+    </w:p>
+    <w:p>
+      <w:pPr>
+        <w:pStyle w:val="Ttulo2"/>
+      </w:pPr>
+      <w:r>
+        <w:t>Acerca del formato</w:t>
+      </w:r>
+    </w:p>
+    <w:p>
+      <w:r>
+        <w:t>Los temas y estilos también ayudan a mantener su documento coordinado. Cuando haga clic en Diseño y seleccione un tema nuevo, cambiarán las imágenes, gráficos y gráficos SmartArt para que coincidan con el nuevo tema. Al aplicar los estilos, los títulos cambian para coincidir con el nuevo tema.</w:t>
+      </w:r>
+    </w:p>
+    <w:p>
+      <w:r>
+        <w:t>Ahorre tiempo en Word con nuevos botones que se muestran donde se necesiten. Para cambiar la forma en que se ajusta una imagen en el documento, haga clic y aparecerá un botón de opciones de diseño junto a la imagen. Cuando trabaje en una tabla, haga clic donde desee agregar una fila o columna y, a continuación, haga clic en el signo más.</w:t>
+      </w:r>
+    </w:p>
+    <w:p>
+      <w:r>
+        <w:t>La lectura es más fácil, también, en la nueva vista de lectura. Puede contraer partes del documento y centrarse en el texto que desee. Si necesita detener la lectura antes de llegar al final, Word le recordará dónde dejó la lectura, incluso en otros dispositivos.</w:t>
+      </w:r>
+    </w:p>
+    <w:p>
+      <w:r>
+        <w:t>El vídeo proporciona una manera eficaz para ayudarle a demostrar el punto. Cuando haga clic en Vídeo en línea, puede pegar el código para insertar del vídeo que desea agregar. También puede escribir una palabra clave para buscar en línea el vídeo que mejor se adapte a su documento.</w:t>
+      </w:r>
+    </w:p>
+    <w:p>
+      <w:r>
+        <w:t>Para otorgar a su documento un aspecto profesional, Word proporciona encabezados, pies de página, páginas de portada y diseños de cuadro de texto que se complementan entre sí. Por ejemplo, puede agregar una portada coincidente, el encabezado y la barra lateral. Haga clic en Insertar y elija los elementos que desee de las distintas galerías.</w:t>
+      </w:r>
+    </w:p>
+    <w:p>
+      <w:r>
+        <w:t>Los temas y estilos también ayudan a mantener su documento coordinado. Cuando haga clic en Diseño y seleccione un tema nuevo, cambiarán las imágenes, gráficos y gráficos SmartArt para que coincidan con el nuevo tema. Al aplicar los estilos, los títulos cambian para coincidir con el nuevo tema.</w:t>
+      </w:r>
+    </w:p>
+    <w:p>
+      <w:r>
+        <w:t>Ahorre tiempo en Word con nuevos botones que se muestran donde se necesiten. Para cambiar la forma en que se ajusta una imagen en el documento, haga clic y aparecerá un botón de opciones de diseño junto a la imagen. Cuando trabaje en una tabla, haga clic donde desee agregar una fila o columna y, a continuación, haga clic en el signo más.</w:t>
+      </w:r>
+    </w:p>
+    <w:p>
+      <w:r>
+        <w:t>La lectura es más fácil, también, en la nueva vista de lectura. Puede contraer partes del documento y centrarse en el texto que desee. Si necesita detener la lectura antes de llegar al final, Word le recordará dónde dejó la lectura, incluso en otros dispositivos.</w:t>
+      </w:r>
+    </w:p>
+    <w:p>
+      <w:r>
+        <w:t>El vídeo proporciona una manera eficaz para ayudarle a demostrar el punto. Cuando haga clic en Vídeo en línea, puede pegar el código para insertar del vídeo que desea agregar. También puede escribir una palabra clave para buscar en línea el vídeo que mejor se adapte a su documento.</w:t>
+      </w:r>
+    </w:p>
+    <w:p>
+      <w:r>
+        <w:lastRenderedPageBreak/>
+        <w:t>Para otorgar a su documento un aspecto profesional, Word proporciona encabezados, pies de página, páginas de portada y diseños de cuadro de texto que se complementan entre sí. Por ejemplo, puede agregar una portada coincidente, el encabezado y la barra lateral. Haga clic en Insertar y elija los elementos que desee de las distintas galerías.</w:t>
+      </w:r>
+    </w:p>
+    <w:p>
+      <w:r>
+        <w:t>Los temas y estilos también ayudan a mantener su documento coordinado. Cuando haga clic en Diseño y seleccione un tema nuevo, cambiarán las imágenes, gráficos y gráficos SmartArt para que coincidan con el nuevo tema. Al aplicar los estilos, los títulos cambian para coincidir con el nuevo tema.</w:t>
+      </w:r>
+    </w:p>
+    <w:p>
+      <w:r>
+        <w:t>Ahorre tiempo en Word con nuevos botones que se muestran donde se necesiten. Para cambiar la forma en que se ajusta una imagen en el documento, haga clic y aparecerá un botón de opciones de diseño junto a la imagen. Cuando trabaje en una tabla, haga clic donde desee agregar una fila o columna y, a continuación, haga clic en el signo más.</w:t>
+      </w:r>
+    </w:p>
+    <w:p>
+      <w:r>
+        <w:t>La lectura es más fácil, también, en la nueva vista de lectura. Puede contraer partes del documento y centrarse en el texto que desee. Si necesita detener la lectura antes de llegar al final, Word le recordará dónde dejó la lectura, incluso en otros dispositivos.</w:t>
+      </w:r>
+    </w:p>
+    <w:p>
+      <w:r>
+        <w:t>El vídeo proporciona una manera eficaz para ayudarle a demostrar el punto. Cuando haga clic en Vídeo en línea, puede pegar el código para insertar del vídeo que desea agregar. También puede escribir una palabra clave para buscar en línea el vídeo que mejor se adapte a su documento.</w:t>
+      </w:r>
+    </w:p>
+    <w:p>
+      <w:r>
+        <w:t>Para otorgar a su documento un aspecto profesional, Word proporciona encabezados, pies de página, páginas de portada y diseños de cuadro de texto que se complementan entre sí. Por ejemplo, puede agregar una portada coincidente, el encabezado y la barra lateral. Haga clic en Insertar y elija los elementos que desee de las distintas galerías.</w:t>
+      </w:r>
+    </w:p>
+    <w:p>
+      <w:r>
+        <w:t>Los temas y estilos también ayudan a mantener su documento coordinado. Cuando haga clic en Diseño y seleccione un tema nuevo, cambiarán las imágenes, gráficos y gráficos SmartArt para que coincidan con el nuevo tema. Al aplicar los estilos, los títulos cambian para coincidir con el nuevo tema.</w:t>
+      </w:r>
+    </w:p>
+    <w:p>
+      <w:r>
+        <w:t>Ahorre tiempo en Word con nuevos botones que se muestran donde se necesiten. Para cambiar la forma en que se ajusta una imagen en el documento, haga clic y aparecerá un botón de opciones de diseño junto a la imagen. Cuando trabaje en una tabla, haga clic donde desee agregar una fila o columna y, a continuación, haga clic en el signo más.</w:t>
+      </w:r>
+    </w:p>
+    <w:p>
+      <w:r>
+        <w:t>La lectura es más fácil, también, en la nueva vista de lectura. Puede contraer partes del documento y centrarse en el texto que desee. Si necesita detener la lectura antes de llegar al final, Word le recordará dónde dejó la lectura, incluso en otros dispositivos.</w:t>
+      </w:r>
+    </w:p>
+    <w:p>
+      <w:r>
+        <w:t>El vídeo proporciona una manera eficaz para ayudarle a demostrar el punto. Cuando haga clic en Vídeo en línea, puede pegar el código para insertar del vídeo que desea agregar. También puede escribir una palabra clave para buscar en línea el vídeo que mejor se adapte a su documento.</w:t>
+      </w:r>
+    </w:p>
+    <w:p>
+      <w:r>
+        <w:t>Para otorgar a su documento un aspecto profesional, Word proporciona encabezados, pies de página, páginas de portada y diseños de cuadro de texto que se complementan entre sí. Por ejemplo, puede agregar una portada coincidente, el encabezado y la barra lateral. Haga clic en Insertar y elija los elementos que desee de las distintas galerías.</w:t>
+      </w:r>
+    </w:p>
+    <w:p>
+      <w:r>
+        <w:t>Los temas y estilos también ayudan a mantener su documento coordinado. Cuando haga clic en Diseño y seleccione un tema nuevo, cambiarán las imágenes, gráficos y gráficos SmartArt para que coincidan con el nuevo tema. Al aplicar los estilos, los títulos cambian para coincidir con el nuevo tema.</w:t>
+      </w:r>
+    </w:p>
+    <w:p>
+      <w:pPr>
         <w:pStyle w:val="Ttulo1"/>
-      </w:pPr>
-      <w:r>
-        <w:t>Aspectos profesionales de Word</w:t>
+        <w:jc w:val="left"/>
+      </w:pPr>
+      <w:r>
+        <w:lastRenderedPageBreak/>
+        <w:t>Capítulo 2</w:t>
+      </w:r>
+    </w:p>
+    <w:p>
+      <w:pPr>
+        <w:pStyle w:val="Citadestacada"/>
+      </w:pPr>
+      <w:r>
+        <w:t xml:space="preserve">Hola soy el capítulo dos y tengo información muy relevante para todos. </w:t>
+      </w:r>
+    </w:p>
+    <w:p>
+      <w:r>
+        <w:t>El vídeo proporciona una manera eficaz para ayudarle a demostrar el punto. Cuando haga clic en Vídeo en línea, puede pegar el código para insertar del vídeo que desea agregar. También puede escribir una palabra clave para buscar en línea el vídeo que mejor se adapte a su documento.</w:t>
       </w:r>
     </w:p>
     <w:p>
@@ -36,122 +178,6 @@
         <w:t>Para otorgar a su documento un aspecto profesional, Word proporciona encabezados, pies de página, páginas de portada y diseños de cuadro de texto que se complementan entre sí. Por ejemplo, puede agregar una portada coincidente, el encabezado y la barra lateral. Haga clic en Insertar y elija los elementos que desee de las distintas galerías.</w:t>
       </w:r>
     </w:p>
-    <w:p>
-      <w:pPr>
-        <w:pStyle w:val="Ttulo1"/>
-      </w:pPr>
-      <w:r>
-        <w:t>Acerca del formato</w:t>
-      </w:r>
-    </w:p>
-    <w:p>
-      <w:r>
-        <w:t>Los temas y estilos también ayudan a mantener su documento coordinado. Cuando haga clic en Diseño y seleccione un tema nuevo, cambiarán las imágenes, gráficos y gráficos SmartArt para que coincidan con el nuevo tema. Al aplicar los estilos, los títulos cambian para coincidir con el nuevo tema.</w:t>
-      </w:r>
-    </w:p>
-    <w:p>
-      <w:r>
-        <w:t>Ahorre tiempo en Word con nuevos botones que se muestran donde se necesiten. Para cambiar la forma en que se ajusta una imagen en el documento, haga clic y aparecerá un botón de opciones de diseño junto a la imagen. Cuando trabaje en una tabla, haga clic donde desee agregar una fila o columna y, a continuación, haga clic en el signo más.</w:t>
-      </w:r>
-    </w:p>
-    <w:p>
-      <w:r>
-        <w:t>La lectura es más fácil, también, en la nueva vista de lectura. Puede contraer partes del documento y centrarse en el texto que desee. Si necesita detener la lectura antes de llegar al final, Word le recordará dónde dejó la lectura, incluso en otros dispositivos.</w:t>
-      </w:r>
-    </w:p>
-    <w:p>
-      <w:r>
-        <w:t>El vídeo proporciona una manera eficaz para ayudarle a demostrar el punto. Cuando haga clic en Vídeo en línea, puede pegar el código para insertar del vídeo que desea agregar. También puede escribir una palabra clave para buscar en línea el vídeo que mejor se adapte a su documento.</w:t>
-      </w:r>
-    </w:p>
-    <w:p>
-      <w:r>
-        <w:t>Para otorgar a su documento un aspecto profesional, Word proporciona encabezados, pies de página, páginas de portada y diseños de cuadro de texto que se complementan entre sí. Por ejemplo, puede agregar una portada coincidente, el encabezado y la barra lateral. Haga clic en Insertar y elija los elementos que desee de las distintas galerías.</w:t>
-      </w:r>
-    </w:p>
-    <w:p>
-      <w:r>
-        <w:t>Los temas y estilos también ayudan a mantener su documento coordinado. Cuando haga clic en Diseño y seleccione un tema nuevo, cambiarán las imágenes, gráficos y gráficos SmartArt para que coincidan con el nuevo tema. Al aplicar los estilos, los títulos cambian para coincidir con el nuevo tema.</w:t>
-      </w:r>
-    </w:p>
-    <w:p>
-      <w:r>
-        <w:t>Ahorre tiempo en Word con nuevos botones que se muestran donde se necesiten. Para cambiar la forma en que se ajusta una imagen en el documento, haga clic y aparecerá un botón de opciones de diseño junto a la imagen. Cuando trabaje en una tabla, haga clic donde desee agregar una fila o columna y, a continuación, haga clic en el signo más.</w:t>
-      </w:r>
-    </w:p>
-    <w:p>
-      <w:r>
-        <w:t>La lectura es más fácil, también, en la nueva vista de lectura. Puede contraer partes del documento y centrarse en el texto que desee. Si necesita detener la lectura antes de llegar al final, Word le recordará dónde dejó la lectura, incluso en otros dispositivos.</w:t>
-      </w:r>
-    </w:p>
-    <w:p>
-      <w:r>
-        <w:lastRenderedPageBreak/>
-        <w:t>El vídeo proporciona una manera eficaz para ayudarle a demostrar el punto. Cuando haga clic en Vídeo en línea, puede pegar el código para insertar del vídeo que desea agregar. También puede escribir una palabra clave para buscar en línea el vídeo que mejor se adapte a su documento.</w:t>
-      </w:r>
-    </w:p>
-    <w:p>
-      <w:r>
-        <w:t>Para otorgar a su documento un aspecto profesional, Word proporciona encabezados, pies de página, páginas de portada y diseños de cuadro de texto que se complementan entre sí. Por ejemplo, puede agregar una portada coincidente, el encabezado y la barra lateral. Haga clic en Insertar y elija los elementos que desee de las distintas galerías.</w:t>
-      </w:r>
-    </w:p>
-    <w:p>
-      <w:r>
-        <w:t>Los temas y estilos también ayudan a mantener su documento coordinado. Cuando haga clic en Diseño y seleccione un tema nuevo, cambiarán las imágenes, gráficos y gráficos SmartArt para que coincidan con el nuevo tema. Al aplicar los estilos, los títulos cambian para coincidir con el nuevo tema.</w:t>
-      </w:r>
-    </w:p>
-    <w:p>
-      <w:r>
-        <w:t>Ahorre tiempo en Word con nuevos botones que se muestran donde se necesiten. Para cambiar la forma en que se ajusta una imagen en el documento, haga clic y aparecerá un botón de opciones de diseño junto a la imagen. Cuando trabaje en una tabla, haga clic donde desee agregar una fila o columna y, a continuación, haga clic en el signo más.</w:t>
-      </w:r>
-    </w:p>
-    <w:p>
-      <w:r>
-        <w:t>La lectura es más fácil, también, en la nueva vista de lectura. Puede contraer partes del documento y centrarse en el texto que desee. Si necesita detener la lectura antes de llegar al final, Word le recordará dónde dejó la lectura, incluso en otros dispositivos.</w:t>
-      </w:r>
-    </w:p>
-    <w:p>
-      <w:r>
-        <w:t>El vídeo proporciona una manera eficaz para ayudarle a demostrar el punto. Cuando haga clic en Vídeo en línea, puede pegar el código para insertar del vídeo que desea agregar. También puede escribir una palabra clave para buscar en línea el vídeo que mejor se adapte a su documento.</w:t>
-      </w:r>
-    </w:p>
-    <w:p>
-      <w:r>
-        <w:t>Para otorgar a su documento un aspecto profesional, Word proporciona encabezados, pies de página, páginas de portada y diseños de cuadro de texto que se complementan entre sí. Por ejemplo, puede agregar una portada coincidente, el encabezado y la barra lateral. Haga clic en Insertar y elija los elementos que desee de las distintas galerías.</w:t>
-      </w:r>
-    </w:p>
-    <w:p>
-      <w:r>
-        <w:t>Los temas y estilos también ayudan a mantener su documento coordinado. Cuando haga clic en Diseño y seleccione un tema nuevo, cambiarán las imágenes, gráficos y gráficos SmartArt para que coincidan con el nuevo tema. Al aplicar los estilos, los títulos cambian para coincidir con el nuevo tema.</w:t>
-      </w:r>
-    </w:p>
-    <w:p>
-      <w:r>
-        <w:t>Ahorre tiempo en Word con nuevos botones que se muestran donde se necesiten. Para cambiar la forma en que se ajusta una imagen en el documento, haga clic y aparecerá un botón de opciones de diseño junto a la imagen. Cuando trabaje en una tabla, haga clic donde desee agregar una fila o columna y, a continuación, haga clic en el signo más.</w:t>
-      </w:r>
-    </w:p>
-    <w:p>
-      <w:r>
-        <w:t>La lectura es más fácil, también, en la nueva vista de lectura. Puede contraer partes del documento y centrarse en el texto que desee. Si necesita detener la lectura antes de llegar al final, Word le recordará dónde dejó la lectura, incluso en otros dispositivos.</w:t>
-      </w:r>
-    </w:p>
-    <w:p>
-      <w:r>
-        <w:t>El vídeo proporciona una manera eficaz para ayudarle a demostrar el punto. Cuando haga clic en Vídeo en línea, puede pegar el código para insertar del vídeo que desea agregar. También puede escribir una palabra clave para buscar en línea el vídeo que mejor se adapte a su documento.</w:t>
-      </w:r>
-    </w:p>
-    <w:p>
-      <w:r>
-        <w:t>Para otorgar a su documento un aspecto profesional, Word proporciona encabezados, pies de página, páginas de portada y diseños de cuadro de texto que se complementan entre sí. Por ejemplo, puede agregar una portada coincidente, el encabezado y la barra lateral. Haga clic en Insertar y elija los elementos que desee de las distintas galerías.</w:t>
-      </w:r>
-    </w:p>
-    <w:p>
-      <w:r>
-        <w:lastRenderedPageBreak/>
-        <w:t>Los temas y estilos también ayudan a mantener su documento coordinado. Cuando haga clic en Diseño y seleccione un tema nuevo, cambiarán las imágenes, gráficos y gráficos SmartArt para que coincidan con el nuevo tema. Al aplicar los estilos, los títulos cambian para coincidir con el nuevo tema.</w:t>
-      </w:r>
-    </w:p>
-    <w:p/>
     <w:sectPr>
       <w:pgSz w:w="12240" w:h="15840"/>
       <w:pgMar w:top="1417" w:right="1701" w:bottom="1417" w:left="1701" w:header="708" w:footer="708" w:gutter="0"/>
@@ -702,7 +728,6 @@
     <w:next w:val="Normal"/>
     <w:link w:val="Ttulo2Car"/>
     <w:uiPriority w:val="9"/>
-    <w:semiHidden/>
     <w:unhideWhenUsed/>
     <w:qFormat/>
     <w:rsid w:val="004E3E0F"/>
@@ -993,7 +1018,6 @@
     <w:basedOn w:val="Fuentedeprrafopredeter"/>
     <w:link w:val="Ttulo2"/>
     <w:uiPriority w:val="9"/>
-    <w:semiHidden/>
     <w:rsid w:val="004E3E0F"/>
     <w:rPr>
       <w:rFonts w:asciiTheme="majorHAnsi" w:eastAsiaTheme="majorEastAsia" w:hAnsiTheme="majorHAnsi" w:cstheme="majorBidi"/>
@@ -1096,6 +1120,42 @@
       <w:color w:val="272727" w:themeColor="text1" w:themeTint="D8"/>
       <w:sz w:val="21"/>
       <w:szCs w:val="21"/>
+    </w:rPr>
+  </w:style>
+  <w:style w:type="paragraph" w:styleId="Citadestacada">
+    <w:name w:val="Intense Quote"/>
+    <w:basedOn w:val="Normal"/>
+    <w:next w:val="Normal"/>
+    <w:link w:val="CitadestacadaCar"/>
+    <w:uiPriority w:val="30"/>
+    <w:qFormat/>
+    <w:rsid w:val="007A19AD"/>
+    <w:pPr>
+      <w:pBdr>
+        <w:top w:val="single" w:sz="4" w:space="10" w:color="1CADE4" w:themeColor="accent1"/>
+        <w:bottom w:val="single" w:sz="4" w:space="10" w:color="1CADE4" w:themeColor="accent1"/>
+      </w:pBdr>
+      <w:spacing w:before="360" w:after="360"/>
+      <w:ind w:left="864" w:right="864"/>
+      <w:jc w:val="center"/>
+    </w:pPr>
+    <w:rPr>
+      <w:i/>
+      <w:iCs/>
+      <w:color w:val="1CADE4" w:themeColor="accent1"/>
+    </w:rPr>
+  </w:style>
+  <w:style w:type="character" w:customStyle="1" w:styleId="CitadestacadaCar">
+    <w:name w:val="Cita destacada Car"/>
+    <w:basedOn w:val="Fuentedeprrafopredeter"/>
+    <w:link w:val="Citadestacada"/>
+    <w:uiPriority w:val="30"/>
+    <w:rsid w:val="007A19AD"/>
+    <w:rPr>
+      <w:i/>
+      <w:iCs/>
+      <w:color w:val="1CADE4" w:themeColor="accent1"/>
+      <w:shd w:val="clear" w:color="auto" w:fill="FFFFFF" w:themeFill="background1"/>
     </w:rPr>
   </w:style>
 </w:styles>

</xml_diff>